<commit_message>
updated exporter for individual reports, it is not tested for exporting all data yet
</commit_message>
<xml_diff>
--- a/data/results/Results.docx
+++ b/data/results/Results.docx
@@ -7,98 +7,47 @@
         <w:pStyle w:val="Title"/>
       </w:pPr>
       <w:r>
-        <w:t>Results for attempt 21</w:t>
+        <w:t>Results for attempt 4</w:t>
       </w:r>
     </w:p>
     <w:p>
       <w:pPr>
-        <w:pStyle w:val="Heading1"/>
+        <w:pStyle w:val="Heading2"/>
+      </w:pPr>
+      <w:r>
+        <w:t>Exercise Name: Wall Slides</w:t>
+      </w:r>
+    </w:p>
+    <w:p>
+      <w:r>
+        <w:t>Exercise Name: Sit next to a table with your elbow supported just below shoulder height on a rolled up towel.</w:t>
+        <w:br/>
+        <w:t>Now make a gentle fist, keep your elbow bent and then rotate your forearm to point upwards.</w:t>
+        <w:br/>
+        <w:t>Return to the start position and relax. Make sure you sit up tall whilst you do this.</w:t>
+        <w:br/>
+        <w:t>When it is easy for you to do this you can add a light weight – start with half kilo or a small 500ml water bottle.</w:t>
+        <w:br/>
+        <w:t>As the exercise gets easier you can increase the weight:</w:t>
+        <w:br/>
+        <w:t>• First to 1 kilo</w:t>
+        <w:br/>
+        <w:t>• Then to 1 and a half kilos</w:t>
+        <w:br/>
+        <w:t>• Then to 2 kilos</w:t>
+        <w:br/>
+        <w:t>Other Tips:</w:t>
+        <w:br/>
+        <w:t>Be patient! It may be 6 -12 weeks before you see a big change in your pain so you need to stick with it.</w:t>
+        <w:br/>
+      </w:r>
+    </w:p>
+    <w:p>
+      <w:pPr>
+        <w:pStyle w:val="Heading2"/>
       </w:pPr>
       <w:r>
         <w:t>Quantitative</w:t>
-      </w:r>
-    </w:p>
-    <w:tbl>
-      <w:tblPr>
-        <w:tblW w:type="auto" w:w="0"/>
-        <w:tblLook w:firstColumn="1" w:firstRow="1" w:lastColumn="0" w:lastRow="0" w:noHBand="0" w:noVBand="1" w:val="04A0"/>
-      </w:tblPr>
-      <w:tblGrid>
-        <w:gridCol w:w="2880"/>
-        <w:gridCol w:w="2880"/>
-        <w:gridCol w:w="2880"/>
-      </w:tblGrid>
-      <w:tr>
-        <w:tc>
-          <w:tcPr>
-            <w:tcW w:type="dxa" w:w="2880"/>
-          </w:tcPr>
-          <w:p>
-            <w:r>
-              <w:t>Exercise Name</w:t>
-            </w:r>
-          </w:p>
-        </w:tc>
-        <w:tc>
-          <w:tcPr>
-            <w:tcW w:type="dxa" w:w="2880"/>
-          </w:tcPr>
-          <w:p>
-            <w:r>
-              <w:t>Repetitions</w:t>
-            </w:r>
-          </w:p>
-        </w:tc>
-        <w:tc>
-          <w:tcPr>
-            <w:tcW w:type="dxa" w:w="2880"/>
-          </w:tcPr>
-          <w:p>
-            <w:r>
-              <w:t>Duration</w:t>
-            </w:r>
-          </w:p>
-        </w:tc>
-      </w:tr>
-      <w:tr>
-        <w:tc>
-          <w:tcPr>
-            <w:tcW w:type="dxa" w:w="2880"/>
-          </w:tcPr>
-          <w:p>
-            <w:r>
-              <w:t>Sample Video 1</w:t>
-            </w:r>
-          </w:p>
-        </w:tc>
-        <w:tc>
-          <w:tcPr>
-            <w:tcW w:type="dxa" w:w="2880"/>
-          </w:tcPr>
-          <w:p>
-            <w:r>
-              <w:t>23</w:t>
-            </w:r>
-          </w:p>
-        </w:tc>
-        <w:tc>
-          <w:tcPr>
-            <w:tcW w:type="dxa" w:w="2880"/>
-          </w:tcPr>
-          <w:p>
-            <w:r>
-              <w:t>34.052392</w:t>
-            </w:r>
-          </w:p>
-        </w:tc>
-      </w:tr>
-    </w:tbl>
-    <w:p>
-      <w:pPr>
-        <w:pStyle w:val="Heading1"/>
-      </w:pPr>
-      <w:r>
-        <w:t>Qualitative</w:t>
       </w:r>
     </w:p>
     <w:tbl>
@@ -117,13 +66,64 @@
           </w:tcPr>
           <w:p>
             <w:r>
-              <w:t>Exercise Name</w:t>
+              <w:t>Repetitions</w:t>
             </w:r>
           </w:p>
         </w:tc>
         <w:tc>
           <w:tcPr>
             <w:tcW w:type="dxa" w:w="4320"/>
+          </w:tcPr>
+          <w:p>
+            <w:r>
+              <w:t>Duration</w:t>
+            </w:r>
+          </w:p>
+        </w:tc>
+      </w:tr>
+      <w:tr>
+        <w:tc>
+          <w:tcPr>
+            <w:tcW w:type="dxa" w:w="4320"/>
+          </w:tcPr>
+          <w:p>
+            <w:r>
+              <w:t>0</w:t>
+            </w:r>
+          </w:p>
+        </w:tc>
+        <w:tc>
+          <w:tcPr>
+            <w:tcW w:type="dxa" w:w="4320"/>
+          </w:tcPr>
+          <w:p>
+            <w:r>
+              <w:t>1.729892</w:t>
+            </w:r>
+          </w:p>
+        </w:tc>
+      </w:tr>
+    </w:tbl>
+    <w:p>
+      <w:pPr>
+        <w:pStyle w:val="Heading2"/>
+      </w:pPr>
+      <w:r>
+        <w:t>Qualitative</w:t>
+      </w:r>
+    </w:p>
+    <w:tbl>
+      <w:tblPr>
+        <w:tblW w:type="auto" w:w="0"/>
+        <w:tblLook w:firstColumn="1" w:firstRow="1" w:lastColumn="0" w:lastRow="0" w:noHBand="0" w:noVBand="1" w:val="04A0"/>
+      </w:tblPr>
+      <w:tblGrid>
+        <w:gridCol w:w="8640"/>
+      </w:tblGrid>
+      <w:tr>
+        <w:tc>
+          <w:tcPr>
+            <w:tcW w:type="dxa" w:w="8640"/>
           </w:tcPr>
           <w:p>
             <w:r>
@@ -135,21 +135,11 @@
       <w:tr>
         <w:tc>
           <w:tcPr>
-            <w:tcW w:type="dxa" w:w="4320"/>
+            <w:tcW w:type="dxa" w:w="8640"/>
           </w:tcPr>
           <w:p>
             <w:r>
-              <w:t>Sample Video 1</w:t>
-            </w:r>
-          </w:p>
-        </w:tc>
-        <w:tc>
-          <w:tcPr>
-            <w:tcW w:type="dxa" w:w="4320"/>
-          </w:tcPr>
-          <w:p>
-            <w:r>
-              <w:t>23.0</w:t>
+              <w:t>0.0</w:t>
             </w:r>
           </w:p>
         </w:tc>

</xml_diff>

<commit_message>
feat: added live graph
</commit_message>
<xml_diff>
--- a/data/results/Results.docx
+++ b/data/results/Results.docx
@@ -7,7 +7,7 @@
         <w:pStyle w:val="Title"/>
       </w:pPr>
       <w:r>
-        <w:t>Results for attempt 21</w:t>
+        <w:t>Results for all attempts</w:t>
       </w:r>
     </w:p>
     <w:p>
@@ -67,7 +67,7 @@
           </w:tcPr>
           <w:p>
             <w:r>
-              <w:t>Sample Video 1</w:t>
+              <w:t>Shoulder Rotation</w:t>
             </w:r>
           </w:p>
         </w:tc>
@@ -77,7 +77,7 @@
           </w:tcPr>
           <w:p>
             <w:r>
-              <w:t>23</w:t>
+              <w:t>148</w:t>
             </w:r>
           </w:p>
         </w:tc>
@@ -87,7 +87,551 @@
           </w:tcPr>
           <w:p>
             <w:r>
-              <w:t>34.052392</w:t>
+              <w:t>25.206612</w:t>
+            </w:r>
+          </w:p>
+        </w:tc>
+      </w:tr>
+      <w:tr>
+        <w:tc>
+          <w:tcPr>
+            <w:tcW w:type="dxa" w:w="2880"/>
+          </w:tcPr>
+          <w:p>
+            <w:r>
+              <w:t>Shoulder Rotation</w:t>
+            </w:r>
+          </w:p>
+        </w:tc>
+        <w:tc>
+          <w:tcPr>
+            <w:tcW w:type="dxa" w:w="2880"/>
+          </w:tcPr>
+          <w:p>
+            <w:r>
+              <w:t>46</w:t>
+            </w:r>
+          </w:p>
+        </w:tc>
+        <w:tc>
+          <w:tcPr>
+            <w:tcW w:type="dxa" w:w="2880"/>
+          </w:tcPr>
+          <w:p>
+            <w:r>
+              <w:t>15.845272</w:t>
+            </w:r>
+          </w:p>
+        </w:tc>
+      </w:tr>
+      <w:tr>
+        <w:tc>
+          <w:tcPr>
+            <w:tcW w:type="dxa" w:w="2880"/>
+          </w:tcPr>
+          <w:p>
+            <w:r>
+              <w:t>Shoulder Rotation</w:t>
+            </w:r>
+          </w:p>
+        </w:tc>
+        <w:tc>
+          <w:tcPr>
+            <w:tcW w:type="dxa" w:w="2880"/>
+          </w:tcPr>
+          <w:p>
+            <w:r>
+              <w:t>73</w:t>
+            </w:r>
+          </w:p>
+        </w:tc>
+        <w:tc>
+          <w:tcPr>
+            <w:tcW w:type="dxa" w:w="2880"/>
+          </w:tcPr>
+          <w:p>
+            <w:r>
+              <w:t>10.842978</w:t>
+            </w:r>
+          </w:p>
+        </w:tc>
+      </w:tr>
+      <w:tr>
+        <w:tc>
+          <w:tcPr>
+            <w:tcW w:type="dxa" w:w="2880"/>
+          </w:tcPr>
+          <w:p>
+            <w:r>
+              <w:t>Shoulder Rotation</w:t>
+            </w:r>
+          </w:p>
+        </w:tc>
+        <w:tc>
+          <w:tcPr>
+            <w:tcW w:type="dxa" w:w="2880"/>
+          </w:tcPr>
+          <w:p>
+            <w:r>
+              <w:t>76</w:t>
+            </w:r>
+          </w:p>
+        </w:tc>
+        <w:tc>
+          <w:tcPr>
+            <w:tcW w:type="dxa" w:w="2880"/>
+          </w:tcPr>
+          <w:p>
+            <w:r>
+              <w:t>10.640942</w:t>
+            </w:r>
+          </w:p>
+        </w:tc>
+      </w:tr>
+      <w:tr>
+        <w:tc>
+          <w:tcPr>
+            <w:tcW w:type="dxa" w:w="2880"/>
+          </w:tcPr>
+          <w:p>
+            <w:r>
+              <w:t>Shoulder Rotation</w:t>
+            </w:r>
+          </w:p>
+        </w:tc>
+        <w:tc>
+          <w:tcPr>
+            <w:tcW w:type="dxa" w:w="2880"/>
+          </w:tcPr>
+          <w:p>
+            <w:r>
+              <w:t>0</w:t>
+            </w:r>
+          </w:p>
+        </w:tc>
+        <w:tc>
+          <w:tcPr>
+            <w:tcW w:type="dxa" w:w="2880"/>
+          </w:tcPr>
+          <w:p>
+            <w:r>
+              <w:t>19.040351</w:t>
+            </w:r>
+          </w:p>
+        </w:tc>
+      </w:tr>
+      <w:tr>
+        <w:tc>
+          <w:tcPr>
+            <w:tcW w:type="dxa" w:w="2880"/>
+          </w:tcPr>
+          <w:p>
+            <w:r>
+              <w:t>Shoulder Rotation</w:t>
+            </w:r>
+          </w:p>
+        </w:tc>
+        <w:tc>
+          <w:tcPr>
+            <w:tcW w:type="dxa" w:w="2880"/>
+          </w:tcPr>
+          <w:p>
+            <w:r>
+              <w:t>0</w:t>
+            </w:r>
+          </w:p>
+        </w:tc>
+        <w:tc>
+          <w:tcPr>
+            <w:tcW w:type="dxa" w:w="2880"/>
+          </w:tcPr>
+          <w:p>
+            <w:r>
+              <w:t>3.714499</w:t>
+            </w:r>
+          </w:p>
+        </w:tc>
+      </w:tr>
+      <w:tr>
+        <w:tc>
+          <w:tcPr>
+            <w:tcW w:type="dxa" w:w="2880"/>
+          </w:tcPr>
+          <w:p>
+            <w:r>
+              <w:t>Shoulder Rotation</w:t>
+            </w:r>
+          </w:p>
+        </w:tc>
+        <w:tc>
+          <w:tcPr>
+            <w:tcW w:type="dxa" w:w="2880"/>
+          </w:tcPr>
+          <w:p>
+            <w:r>
+              <w:t>35</w:t>
+            </w:r>
+          </w:p>
+        </w:tc>
+        <w:tc>
+          <w:tcPr>
+            <w:tcW w:type="dxa" w:w="2880"/>
+          </w:tcPr>
+          <w:p>
+            <w:r>
+              <w:t>8.184416</w:t>
+            </w:r>
+          </w:p>
+        </w:tc>
+      </w:tr>
+      <w:tr>
+        <w:tc>
+          <w:tcPr>
+            <w:tcW w:type="dxa" w:w="2880"/>
+          </w:tcPr>
+          <w:p>
+            <w:r>
+              <w:t>Shoulder Rotation</w:t>
+            </w:r>
+          </w:p>
+        </w:tc>
+        <w:tc>
+          <w:tcPr>
+            <w:tcW w:type="dxa" w:w="2880"/>
+          </w:tcPr>
+          <w:p>
+            <w:r>
+              <w:t>15</w:t>
+            </w:r>
+          </w:p>
+        </w:tc>
+        <w:tc>
+          <w:tcPr>
+            <w:tcW w:type="dxa" w:w="2880"/>
+          </w:tcPr>
+          <w:p>
+            <w:r>
+              <w:t>4.975109</w:t>
+            </w:r>
+          </w:p>
+        </w:tc>
+      </w:tr>
+      <w:tr>
+        <w:tc>
+          <w:tcPr>
+            <w:tcW w:type="dxa" w:w="2880"/>
+          </w:tcPr>
+          <w:p>
+            <w:r>
+              <w:t>Shoulder Rotation</w:t>
+            </w:r>
+          </w:p>
+        </w:tc>
+        <w:tc>
+          <w:tcPr>
+            <w:tcW w:type="dxa" w:w="2880"/>
+          </w:tcPr>
+          <w:p>
+            <w:r>
+              <w:t>8</w:t>
+            </w:r>
+          </w:p>
+        </w:tc>
+        <w:tc>
+          <w:tcPr>
+            <w:tcW w:type="dxa" w:w="2880"/>
+          </w:tcPr>
+          <w:p>
+            <w:r>
+              <w:t>35.368041</w:t>
+            </w:r>
+          </w:p>
+        </w:tc>
+      </w:tr>
+      <w:tr>
+        <w:tc>
+          <w:tcPr>
+            <w:tcW w:type="dxa" w:w="2880"/>
+          </w:tcPr>
+          <w:p>
+            <w:r>
+              <w:t>Shoulder Rotation</w:t>
+            </w:r>
+          </w:p>
+        </w:tc>
+        <w:tc>
+          <w:tcPr>
+            <w:tcW w:type="dxa" w:w="2880"/>
+          </w:tcPr>
+          <w:p>
+            <w:r>
+              <w:t>4</w:t>
+            </w:r>
+          </w:p>
+        </w:tc>
+        <w:tc>
+          <w:tcPr>
+            <w:tcW w:type="dxa" w:w="2880"/>
+          </w:tcPr>
+          <w:p>
+            <w:r>
+              <w:t>10.556569</w:t>
+            </w:r>
+          </w:p>
+        </w:tc>
+      </w:tr>
+      <w:tr>
+        <w:tc>
+          <w:tcPr>
+            <w:tcW w:type="dxa" w:w="2880"/>
+          </w:tcPr>
+          <w:p>
+            <w:r>
+              <w:t>Shoulder Rotation</w:t>
+            </w:r>
+          </w:p>
+        </w:tc>
+        <w:tc>
+          <w:tcPr>
+            <w:tcW w:type="dxa" w:w="2880"/>
+          </w:tcPr>
+          <w:p>
+            <w:r>
+              <w:t>4</w:t>
+            </w:r>
+          </w:p>
+        </w:tc>
+        <w:tc>
+          <w:tcPr>
+            <w:tcW w:type="dxa" w:w="2880"/>
+          </w:tcPr>
+          <w:p>
+            <w:r>
+              <w:t>11.558176</w:t>
+            </w:r>
+          </w:p>
+        </w:tc>
+      </w:tr>
+      <w:tr>
+        <w:tc>
+          <w:tcPr>
+            <w:tcW w:type="dxa" w:w="2880"/>
+          </w:tcPr>
+          <w:p>
+            <w:r>
+              <w:t>Shoulder Rotation</w:t>
+            </w:r>
+          </w:p>
+        </w:tc>
+        <w:tc>
+          <w:tcPr>
+            <w:tcW w:type="dxa" w:w="2880"/>
+          </w:tcPr>
+          <w:p>
+            <w:r>
+              <w:t>4</w:t>
+            </w:r>
+          </w:p>
+        </w:tc>
+        <w:tc>
+          <w:tcPr>
+            <w:tcW w:type="dxa" w:w="2880"/>
+          </w:tcPr>
+          <w:p>
+            <w:r>
+              <w:t>12.617794</w:t>
+            </w:r>
+          </w:p>
+        </w:tc>
+      </w:tr>
+      <w:tr>
+        <w:tc>
+          <w:tcPr>
+            <w:tcW w:type="dxa" w:w="2880"/>
+          </w:tcPr>
+          <w:p>
+            <w:r>
+              <w:t>Push-ups against a wall</w:t>
+            </w:r>
+          </w:p>
+        </w:tc>
+        <w:tc>
+          <w:tcPr>
+            <w:tcW w:type="dxa" w:w="2880"/>
+          </w:tcPr>
+          <w:p>
+            <w:r>
+              <w:t>0</w:t>
+            </w:r>
+          </w:p>
+        </w:tc>
+        <w:tc>
+          <w:tcPr>
+            <w:tcW w:type="dxa" w:w="2880"/>
+          </w:tcPr>
+          <w:p>
+            <w:r>
+              <w:t>2.262887</w:t>
+            </w:r>
+          </w:p>
+        </w:tc>
+      </w:tr>
+      <w:tr>
+        <w:tc>
+          <w:tcPr>
+            <w:tcW w:type="dxa" w:w="2880"/>
+          </w:tcPr>
+          <w:p>
+            <w:r>
+              <w:t>Push-ups against a wall</w:t>
+            </w:r>
+          </w:p>
+        </w:tc>
+        <w:tc>
+          <w:tcPr>
+            <w:tcW w:type="dxa" w:w="2880"/>
+          </w:tcPr>
+          <w:p>
+            <w:r>
+              <w:t>0</w:t>
+            </w:r>
+          </w:p>
+        </w:tc>
+        <w:tc>
+          <w:tcPr>
+            <w:tcW w:type="dxa" w:w="2880"/>
+          </w:tcPr>
+          <w:p>
+            <w:r>
+              <w:t>18.616514</w:t>
+            </w:r>
+          </w:p>
+        </w:tc>
+      </w:tr>
+      <w:tr>
+        <w:tc>
+          <w:tcPr>
+            <w:tcW w:type="dxa" w:w="2880"/>
+          </w:tcPr>
+          <w:p>
+            <w:r>
+              <w:t>Wall Slide</w:t>
+            </w:r>
+          </w:p>
+        </w:tc>
+        <w:tc>
+          <w:tcPr>
+            <w:tcW w:type="dxa" w:w="2880"/>
+          </w:tcPr>
+          <w:p>
+            <w:r>
+              <w:t>1</w:t>
+            </w:r>
+          </w:p>
+        </w:tc>
+        <w:tc>
+          <w:tcPr>
+            <w:tcW w:type="dxa" w:w="2880"/>
+          </w:tcPr>
+          <w:p>
+            <w:r>
+              <w:t>16.055307</w:t>
+            </w:r>
+          </w:p>
+        </w:tc>
+      </w:tr>
+      <w:tr>
+        <w:tc>
+          <w:tcPr>
+            <w:tcW w:type="dxa" w:w="2880"/>
+          </w:tcPr>
+          <w:p>
+            <w:r>
+              <w:t>Wall Slide</w:t>
+            </w:r>
+          </w:p>
+        </w:tc>
+        <w:tc>
+          <w:tcPr>
+            <w:tcW w:type="dxa" w:w="2880"/>
+          </w:tcPr>
+          <w:p>
+            <w:r>
+              <w:t>0</w:t>
+            </w:r>
+          </w:p>
+        </w:tc>
+        <w:tc>
+          <w:tcPr>
+            <w:tcW w:type="dxa" w:w="2880"/>
+          </w:tcPr>
+          <w:p>
+            <w:r>
+              <w:t>5.310626</w:t>
+            </w:r>
+          </w:p>
+        </w:tc>
+      </w:tr>
+      <w:tr>
+        <w:tc>
+          <w:tcPr>
+            <w:tcW w:type="dxa" w:w="2880"/>
+          </w:tcPr>
+          <w:p>
+            <w:r>
+              <w:t>Wall Slide</w:t>
+            </w:r>
+          </w:p>
+        </w:tc>
+        <w:tc>
+          <w:tcPr>
+            <w:tcW w:type="dxa" w:w="2880"/>
+          </w:tcPr>
+          <w:p>
+            <w:r>
+              <w:t>0</w:t>
+            </w:r>
+          </w:p>
+        </w:tc>
+        <w:tc>
+          <w:tcPr>
+            <w:tcW w:type="dxa" w:w="2880"/>
+          </w:tcPr>
+          <w:p>
+            <w:r>
+              <w:t>12.985285</w:t>
+            </w:r>
+          </w:p>
+        </w:tc>
+      </w:tr>
+      <w:tr>
+        <w:tc>
+          <w:tcPr>
+            <w:tcW w:type="dxa" w:w="2880"/>
+          </w:tcPr>
+          <w:p>
+            <w:r>
+              <w:t>Shoulder Rotation</w:t>
+            </w:r>
+          </w:p>
+        </w:tc>
+        <w:tc>
+          <w:tcPr>
+            <w:tcW w:type="dxa" w:w="2880"/>
+          </w:tcPr>
+          <w:p>
+            <w:r>
+              <w:t>4</w:t>
+            </w:r>
+          </w:p>
+        </w:tc>
+        <w:tc>
+          <w:tcPr>
+            <w:tcW w:type="dxa" w:w="2880"/>
+          </w:tcPr>
+          <w:p>
+            <w:r>
+              <w:t>12.268403</w:t>
             </w:r>
           </w:p>
         </w:tc>
@@ -139,7 +683,7 @@
           </w:tcPr>
           <w:p>
             <w:r>
-              <w:t>Sample Video 1</w:t>
+              <w:t>Shoulder Rotation</w:t>
             </w:r>
           </w:p>
         </w:tc>
@@ -149,7 +693,381 @@
           </w:tcPr>
           <w:p>
             <w:r>
-              <w:t>23.0</w:t>
+              <w:t>148.0</w:t>
+            </w:r>
+          </w:p>
+        </w:tc>
+      </w:tr>
+      <w:tr>
+        <w:tc>
+          <w:tcPr>
+            <w:tcW w:type="dxa" w:w="4320"/>
+          </w:tcPr>
+          <w:p>
+            <w:r>
+              <w:t>Shoulder Rotation</w:t>
+            </w:r>
+          </w:p>
+        </w:tc>
+        <w:tc>
+          <w:tcPr>
+            <w:tcW w:type="dxa" w:w="4320"/>
+          </w:tcPr>
+          <w:p>
+            <w:r>
+              <w:t>46.0</w:t>
+            </w:r>
+          </w:p>
+        </w:tc>
+      </w:tr>
+      <w:tr>
+        <w:tc>
+          <w:tcPr>
+            <w:tcW w:type="dxa" w:w="4320"/>
+          </w:tcPr>
+          <w:p>
+            <w:r>
+              <w:t>Shoulder Rotation</w:t>
+            </w:r>
+          </w:p>
+        </w:tc>
+        <w:tc>
+          <w:tcPr>
+            <w:tcW w:type="dxa" w:w="4320"/>
+          </w:tcPr>
+          <w:p>
+            <w:r>
+              <w:t>73.0</w:t>
+            </w:r>
+          </w:p>
+        </w:tc>
+      </w:tr>
+      <w:tr>
+        <w:tc>
+          <w:tcPr>
+            <w:tcW w:type="dxa" w:w="4320"/>
+          </w:tcPr>
+          <w:p>
+            <w:r>
+              <w:t>Shoulder Rotation</w:t>
+            </w:r>
+          </w:p>
+        </w:tc>
+        <w:tc>
+          <w:tcPr>
+            <w:tcW w:type="dxa" w:w="4320"/>
+          </w:tcPr>
+          <w:p>
+            <w:r>
+              <w:t>76.0</w:t>
+            </w:r>
+          </w:p>
+        </w:tc>
+      </w:tr>
+      <w:tr>
+        <w:tc>
+          <w:tcPr>
+            <w:tcW w:type="dxa" w:w="4320"/>
+          </w:tcPr>
+          <w:p>
+            <w:r>
+              <w:t>Shoulder Rotation</w:t>
+            </w:r>
+          </w:p>
+        </w:tc>
+        <w:tc>
+          <w:tcPr>
+            <w:tcW w:type="dxa" w:w="4320"/>
+          </w:tcPr>
+          <w:p>
+            <w:r>
+              <w:t>143.0</w:t>
+            </w:r>
+          </w:p>
+        </w:tc>
+      </w:tr>
+      <w:tr>
+        <w:tc>
+          <w:tcPr>
+            <w:tcW w:type="dxa" w:w="4320"/>
+          </w:tcPr>
+          <w:p>
+            <w:r>
+              <w:t>Shoulder Rotation</w:t>
+            </w:r>
+          </w:p>
+        </w:tc>
+        <w:tc>
+          <w:tcPr>
+            <w:tcW w:type="dxa" w:w="4320"/>
+          </w:tcPr>
+          <w:p>
+            <w:r>
+              <w:t>35.0</w:t>
+            </w:r>
+          </w:p>
+        </w:tc>
+      </w:tr>
+      <w:tr>
+        <w:tc>
+          <w:tcPr>
+            <w:tcW w:type="dxa" w:w="4320"/>
+          </w:tcPr>
+          <w:p>
+            <w:r>
+              <w:t>Shoulder Rotation</w:t>
+            </w:r>
+          </w:p>
+        </w:tc>
+        <w:tc>
+          <w:tcPr>
+            <w:tcW w:type="dxa" w:w="4320"/>
+          </w:tcPr>
+          <w:p>
+            <w:r>
+              <w:t>82.0</w:t>
+            </w:r>
+          </w:p>
+        </w:tc>
+      </w:tr>
+      <w:tr>
+        <w:tc>
+          <w:tcPr>
+            <w:tcW w:type="dxa" w:w="4320"/>
+          </w:tcPr>
+          <w:p>
+            <w:r>
+              <w:t>Shoulder Rotation</w:t>
+            </w:r>
+          </w:p>
+        </w:tc>
+        <w:tc>
+          <w:tcPr>
+            <w:tcW w:type="dxa" w:w="4320"/>
+          </w:tcPr>
+          <w:p>
+            <w:r>
+              <w:t>43.0</w:t>
+            </w:r>
+          </w:p>
+        </w:tc>
+      </w:tr>
+      <w:tr>
+        <w:tc>
+          <w:tcPr>
+            <w:tcW w:type="dxa" w:w="4320"/>
+          </w:tcPr>
+          <w:p>
+            <w:r>
+              <w:t>Shoulder Rotation</w:t>
+            </w:r>
+          </w:p>
+        </w:tc>
+        <w:tc>
+          <w:tcPr>
+            <w:tcW w:type="dxa" w:w="4320"/>
+          </w:tcPr>
+          <w:p>
+            <w:r>
+              <w:t>186.0</w:t>
+            </w:r>
+          </w:p>
+        </w:tc>
+      </w:tr>
+      <w:tr>
+        <w:tc>
+          <w:tcPr>
+            <w:tcW w:type="dxa" w:w="4320"/>
+          </w:tcPr>
+          <w:p>
+            <w:r>
+              <w:t>Shoulder Rotation</w:t>
+            </w:r>
+          </w:p>
+        </w:tc>
+        <w:tc>
+          <w:tcPr>
+            <w:tcW w:type="dxa" w:w="4320"/>
+          </w:tcPr>
+          <w:p>
+            <w:r>
+              <w:t>38.0</w:t>
+            </w:r>
+          </w:p>
+        </w:tc>
+      </w:tr>
+      <w:tr>
+        <w:tc>
+          <w:tcPr>
+            <w:tcW w:type="dxa" w:w="4320"/>
+          </w:tcPr>
+          <w:p>
+            <w:r>
+              <w:t>Shoulder Rotation</w:t>
+            </w:r>
+          </w:p>
+        </w:tc>
+        <w:tc>
+          <w:tcPr>
+            <w:tcW w:type="dxa" w:w="4320"/>
+          </w:tcPr>
+          <w:p>
+            <w:r>
+              <w:t>45.0</w:t>
+            </w:r>
+          </w:p>
+        </w:tc>
+      </w:tr>
+      <w:tr>
+        <w:tc>
+          <w:tcPr>
+            <w:tcW w:type="dxa" w:w="4320"/>
+          </w:tcPr>
+          <w:p>
+            <w:r>
+              <w:t>Shoulder Rotation</w:t>
+            </w:r>
+          </w:p>
+        </w:tc>
+        <w:tc>
+          <w:tcPr>
+            <w:tcW w:type="dxa" w:w="4320"/>
+          </w:tcPr>
+          <w:p>
+            <w:r>
+              <w:t>51.0</w:t>
+            </w:r>
+          </w:p>
+        </w:tc>
+      </w:tr>
+      <w:tr>
+        <w:tc>
+          <w:tcPr>
+            <w:tcW w:type="dxa" w:w="4320"/>
+          </w:tcPr>
+          <w:p>
+            <w:r>
+              <w:t>Push-ups against a wall</w:t>
+            </w:r>
+          </w:p>
+        </w:tc>
+        <w:tc>
+          <w:tcPr>
+            <w:tcW w:type="dxa" w:w="4320"/>
+          </w:tcPr>
+          <w:p>
+            <w:r>
+              <w:t>0.0</w:t>
+            </w:r>
+          </w:p>
+        </w:tc>
+      </w:tr>
+      <w:tr>
+        <w:tc>
+          <w:tcPr>
+            <w:tcW w:type="dxa" w:w="4320"/>
+          </w:tcPr>
+          <w:p>
+            <w:r>
+              <w:t>Push-ups against a wall</w:t>
+            </w:r>
+          </w:p>
+        </w:tc>
+        <w:tc>
+          <w:tcPr>
+            <w:tcW w:type="dxa" w:w="4320"/>
+          </w:tcPr>
+          <w:p>
+            <w:r>
+              <w:t>0.0</w:t>
+            </w:r>
+          </w:p>
+        </w:tc>
+      </w:tr>
+      <w:tr>
+        <w:tc>
+          <w:tcPr>
+            <w:tcW w:type="dxa" w:w="4320"/>
+          </w:tcPr>
+          <w:p>
+            <w:r>
+              <w:t>Wall Slide</w:t>
+            </w:r>
+          </w:p>
+        </w:tc>
+        <w:tc>
+          <w:tcPr>
+            <w:tcW w:type="dxa" w:w="4320"/>
+          </w:tcPr>
+          <w:p>
+            <w:r>
+              <w:t>41.0</w:t>
+            </w:r>
+          </w:p>
+        </w:tc>
+      </w:tr>
+      <w:tr>
+        <w:tc>
+          <w:tcPr>
+            <w:tcW w:type="dxa" w:w="4320"/>
+          </w:tcPr>
+          <w:p>
+            <w:r>
+              <w:t>Wall Slide</w:t>
+            </w:r>
+          </w:p>
+        </w:tc>
+        <w:tc>
+          <w:tcPr>
+            <w:tcW w:type="dxa" w:w="4320"/>
+          </w:tcPr>
+          <w:p>
+            <w:r>
+              <w:t>2.0</w:t>
+            </w:r>
+          </w:p>
+        </w:tc>
+      </w:tr>
+      <w:tr>
+        <w:tc>
+          <w:tcPr>
+            <w:tcW w:type="dxa" w:w="4320"/>
+          </w:tcPr>
+          <w:p>
+            <w:r>
+              <w:t>Wall Slide</w:t>
+            </w:r>
+          </w:p>
+        </w:tc>
+        <w:tc>
+          <w:tcPr>
+            <w:tcW w:type="dxa" w:w="4320"/>
+          </w:tcPr>
+          <w:p>
+            <w:r>
+              <w:t>46.0</w:t>
+            </w:r>
+          </w:p>
+        </w:tc>
+      </w:tr>
+      <w:tr>
+        <w:tc>
+          <w:tcPr>
+            <w:tcW w:type="dxa" w:w="4320"/>
+          </w:tcPr>
+          <w:p>
+            <w:r>
+              <w:t>Shoulder Rotation</w:t>
+            </w:r>
+          </w:p>
+        </w:tc>
+        <w:tc>
+          <w:tcPr>
+            <w:tcW w:type="dxa" w:w="4320"/>
+          </w:tcPr>
+          <w:p>
+            <w:r>
+              <w:t>54.0</w:t>
             </w:r>
           </w:p>
         </w:tc>

</xml_diff>

<commit_message>
feat: added pyui directory to gitignore
</commit_message>
<xml_diff>
--- a/data/results/Results.docx
+++ b/data/results/Results.docx
@@ -7,7 +7,7 @@
         <w:pStyle w:val="Title"/>
       </w:pPr>
       <w:r>
-        <w:t>Results for attempt 1</w:t>
+        <w:t>Results for attempt 17</w:t>
       </w:r>
     </w:p>
     <w:p>
@@ -88,7 +88,7 @@
           </w:tcPr>
           <w:p>
             <w:r>
-              <w:t>148</w:t>
+              <w:t>0</w:t>
             </w:r>
           </w:p>
         </w:tc>
@@ -98,7 +98,7 @@
           </w:tcPr>
           <w:p>
             <w:r>
-              <w:t>25.206612</w:t>
+              <w:t>1.664161</w:t>
             </w:r>
           </w:p>
         </w:tc>
@@ -139,7 +139,7 @@
           </w:tcPr>
           <w:p>
             <w:r>
-              <w:t>148.0</w:t>
+              <w:t>88.483343</w:t>
             </w:r>
           </w:p>
         </w:tc>

</xml_diff>